<commit_message>
Commit the finished third problem of ps5.
</commit_message>
<xml_diff>
--- a/ps5/ps5.docx
+++ b/ps5/ps5.docx
@@ -172,6 +172,14 @@
           <w:sz w:val="22"/>
           <w:szCs w:val="22"/>
         </w:rPr>
+        <w:t>. My reverse engineering skills lead me to conclude that E1 and E2 are defined as follows</w:t>
+      </w:r>
+      <w:r>
+        <w:rPr>
+          <w:rFonts w:ascii="Courier New" w:hAnsi="Courier New" w:cs="Courier New"/>
+          <w:sz w:val="22"/>
+          <w:szCs w:val="22"/>
+        </w:rPr>
         <w:t>:</w:t>
       </w:r>
       <w:r>
@@ -205,6 +213,14 @@
           <w:szCs w:val="22"/>
         </w:rPr>
         <w:t>#define E1(n) (2n + 1)</w:t>
+      </w:r>
+      <w:r>
+        <w:rPr>
+          <w:rFonts w:ascii="Courier New" w:hAnsi="Courier New" w:cs="Courier New"/>
+          <w:sz w:val="22"/>
+          <w:szCs w:val="22"/>
+        </w:rPr>
+        <w:t xml:space="preserve"> </w:t>
       </w:r>
       <w:r>
         <w:rPr>
@@ -828,8 +844,6 @@
         </w:rPr>
         <w:t>The general strategy for handling a structure as a return value from a function is for the caller to allocate space on the stack in its own frame for the members of the structure, and for the callee to store the value of each member on the stack in the caller's frame.</w:t>
       </w:r>
-      <w:bookmarkStart w:id="0" w:name="_GoBack"/>
-      <w:bookmarkEnd w:id="0"/>
       <w:r>
         <w:rPr>
           <w:rFonts w:ascii="Courier New" w:hAnsi="Courier New" w:cs="Courier New"/>
@@ -907,7 +921,51 @@
           <w:sz w:val="22"/>
           <w:szCs w:val="22"/>
         </w:rPr>
+        <w:t>. My reverse engineering skills lead me to conclude that the values of A and B are</w:t>
+      </w:r>
+      <w:r>
+        <w:rPr>
+          <w:rFonts w:ascii="Courier New" w:hAnsi="Courier New" w:cs="Courier New"/>
+          <w:sz w:val="22"/>
+          <w:szCs w:val="22"/>
+        </w:rPr>
+        <w:t xml:space="preserve"> defined as follows</w:t>
+      </w:r>
+      <w:bookmarkStart w:id="0" w:name="_GoBack"/>
+      <w:bookmarkEnd w:id="0"/>
+      <w:r>
+        <w:rPr>
+          <w:rFonts w:ascii="Courier New" w:hAnsi="Courier New" w:cs="Courier New"/>
+          <w:sz w:val="22"/>
+          <w:szCs w:val="22"/>
+        </w:rPr>
         <w:t>:</w:t>
+      </w:r>
+      <w:r>
+        <w:rPr>
+          <w:rFonts w:ascii="Courier New" w:hAnsi="Courier New" w:cs="Courier New"/>
+          <w:sz w:val="22"/>
+          <w:szCs w:val="22"/>
+        </w:rPr>
+        <w:br/>
+      </w:r>
+      <w:r>
+        <w:rPr>
+          <w:rFonts w:ascii="Courier New" w:hAnsi="Courier New" w:cs="Courier New"/>
+          <w:sz w:val="22"/>
+          <w:szCs w:val="22"/>
+        </w:rPr>
+        <w:br/>
+        <w:t xml:space="preserve">    #define A 18</w:t>
+      </w:r>
+      <w:r>
+        <w:rPr>
+          <w:rFonts w:ascii="Courier New" w:hAnsi="Courier New" w:cs="Courier New"/>
+          <w:sz w:val="22"/>
+          <w:szCs w:val="22"/>
+        </w:rPr>
+        <w:br/>
+        <w:t xml:space="preserve">    #define B 10</w:t>
       </w:r>
       <w:r>
         <w:rPr>

</xml_diff>

<commit_message>
Commit a little progress on the last part of ps5.
</commit_message>
<xml_diff>
--- a/ps5/ps5.docx
+++ b/ps5/ps5.docx
@@ -931,8 +931,6 @@
         </w:rPr>
         <w:t xml:space="preserve"> defined as follows</w:t>
       </w:r>
-      <w:bookmarkStart w:id="0" w:name="_GoBack"/>
-      <w:bookmarkEnd w:id="0"/>
       <w:r>
         <w:rPr>
           <w:rFonts w:ascii="Courier New" w:hAnsi="Courier New" w:cs="Courier New"/>
@@ -966,6 +964,14 @@
         </w:rPr>
         <w:br/>
         <w:t xml:space="preserve">    #define B 10</w:t>
+      </w:r>
+      <w:r>
+        <w:rPr>
+          <w:rFonts w:ascii="Courier New" w:hAnsi="Courier New" w:cs="Courier New"/>
+          <w:sz w:val="22"/>
+          <w:szCs w:val="22"/>
+        </w:rPr>
+        <w:br/>
       </w:r>
       <w:r>
         <w:rPr>
@@ -998,6 +1004,54 @@
         </w:rPr>
         <w:t>Problem 3.66:</w:t>
       </w:r>
+      <w:r>
+        <w:rPr>
+          <w:rFonts w:ascii="Courier New" w:hAnsi="Courier New" w:cs="Courier New"/>
+          <w:sz w:val="22"/>
+          <w:szCs w:val="22"/>
+        </w:rPr>
+        <w:br/>
+      </w:r>
+    </w:p>
+    <w:p>
+      <w:pPr>
+        <w:pStyle w:val="NoSpacing"/>
+        <w:numPr>
+          <w:ilvl w:val="1"/>
+          <w:numId w:val="1"/>
+        </w:numPr>
+        <w:spacing w:line="300" w:lineRule="auto"/>
+        <w:rPr>
+          <w:rFonts w:ascii="Courier New" w:hAnsi="Courier New" w:cs="Courier New"/>
+          <w:sz w:val="22"/>
+          <w:szCs w:val="22"/>
+        </w:rPr>
+      </w:pPr>
+      <w:bookmarkStart w:id="0" w:name="_GoBack"/>
+      <w:bookmarkEnd w:id="0"/>
+      <w:r>
+        <w:rPr>
+          <w:rFonts w:ascii="Courier New" w:hAnsi="Courier New" w:cs="Courier New"/>
+          <w:sz w:val="22"/>
+          <w:szCs w:val="22"/>
+        </w:rPr>
+        <w:br/>
+      </w:r>
+    </w:p>
+    <w:p>
+      <w:pPr>
+        <w:pStyle w:val="NoSpacing"/>
+        <w:numPr>
+          <w:ilvl w:val="1"/>
+          <w:numId w:val="1"/>
+        </w:numPr>
+        <w:spacing w:line="300" w:lineRule="auto"/>
+        <w:rPr>
+          <w:rFonts w:ascii="Courier New" w:hAnsi="Courier New" w:cs="Courier New"/>
+          <w:sz w:val="22"/>
+          <w:szCs w:val="22"/>
+        </w:rPr>
+      </w:pPr>
     </w:p>
     <w:p>
       <w:pPr>

</xml_diff>

<commit_message>
Commit some nice progress on lab3.
</commit_message>
<xml_diff>
--- a/ps5/ps5.docx
+++ b/ps5/ps5.docx
@@ -1002,7 +1002,23 @@
           <w:sz w:val="22"/>
           <w:szCs w:val="22"/>
         </w:rPr>
-        <w:t>Problem 3.66:</w:t>
+        <w:t>Problem 3.66</w:t>
+      </w:r>
+      <w:r>
+        <w:rPr>
+          <w:rFonts w:ascii="Courier New" w:hAnsi="Courier New" w:cs="Courier New"/>
+          <w:sz w:val="22"/>
+          <w:szCs w:val="22"/>
+        </w:rPr>
+        <w:t>. My reverse engineering skills lead me to conclude that</w:t>
+      </w:r>
+      <w:r>
+        <w:rPr>
+          <w:rFonts w:ascii="Courier New" w:hAnsi="Courier New" w:cs="Courier New"/>
+          <w:sz w:val="22"/>
+          <w:szCs w:val="22"/>
+        </w:rPr>
+        <w:t>:</w:t>
       </w:r>
       <w:r>
         <w:rPr>
@@ -1027,8 +1043,14 @@
           <w:szCs w:val="22"/>
         </w:rPr>
       </w:pPr>
-      <w:bookmarkStart w:id="0" w:name="_GoBack"/>
-      <w:bookmarkEnd w:id="0"/>
+      <w:r>
+        <w:rPr>
+          <w:rFonts w:ascii="Courier New" w:hAnsi="Courier New" w:cs="Courier New"/>
+          <w:sz w:val="22"/>
+          <w:szCs w:val="22"/>
+        </w:rPr>
+        <w:t>The value of CNT is 2.</w:t>
+      </w:r>
       <w:r>
         <w:rPr>
           <w:rFonts w:ascii="Courier New" w:hAnsi="Courier New" w:cs="Courier New"/>
@@ -1052,6 +1074,60 @@
           <w:szCs w:val="22"/>
         </w:rPr>
       </w:pPr>
+      <w:r>
+        <w:rPr>
+          <w:rFonts w:ascii="Courier New" w:hAnsi="Courier New" w:cs="Courier New"/>
+          <w:sz w:val="22"/>
+          <w:szCs w:val="22"/>
+        </w:rPr>
+        <w:t>The complete declaration of a_struct looks like this:</w:t>
+      </w:r>
+      <w:r>
+        <w:rPr>
+          <w:rFonts w:ascii="Courier New" w:hAnsi="Courier New" w:cs="Courier New"/>
+          <w:sz w:val="22"/>
+          <w:szCs w:val="22"/>
+        </w:rPr>
+        <w:br/>
+      </w:r>
+      <w:r>
+        <w:rPr>
+          <w:rFonts w:ascii="Courier New" w:hAnsi="Courier New" w:cs="Courier New"/>
+          <w:sz w:val="22"/>
+          <w:szCs w:val="22"/>
+        </w:rPr>
+        <w:br/>
+        <w:t>typedef struct {</w:t>
+      </w:r>
+      <w:r>
+        <w:rPr>
+          <w:rFonts w:ascii="Courier New" w:hAnsi="Courier New" w:cs="Courier New"/>
+          <w:sz w:val="22"/>
+          <w:szCs w:val="22"/>
+        </w:rPr>
+        <w:br/>
+        <w:t xml:space="preserve">    int x[22];</w:t>
+      </w:r>
+      <w:r>
+        <w:rPr>
+          <w:rFonts w:ascii="Courier New" w:hAnsi="Courier New" w:cs="Courier New"/>
+          <w:sz w:val="22"/>
+          <w:szCs w:val="22"/>
+        </w:rPr>
+        <w:br/>
+        <w:t xml:space="preserve">    int idx;</w:t>
+      </w:r>
+      <w:r>
+        <w:rPr>
+          <w:rFonts w:ascii="Courier New" w:hAnsi="Courier New" w:cs="Courier New"/>
+          <w:sz w:val="22"/>
+          <w:szCs w:val="22"/>
+        </w:rPr>
+        <w:br/>
+        <w:t>} a_struct;</w:t>
+      </w:r>
+      <w:bookmarkStart w:id="0" w:name="_GoBack"/>
+      <w:bookmarkEnd w:id="0"/>
     </w:p>
     <w:p>
       <w:pPr>

</xml_diff>